<commit_message>
#6 further updates of user stories
</commit_message>
<xml_diff>
--- a/Documentation/User Stories.docx
+++ b/Documentation/User Stories.docx
@@ -20,12 +20,7 @@
         <w:jc w:val="center"/>
       </w:pPr>
       <w:r>
-        <w:t>We first started with deter</w:t>
-      </w:r>
-      <w:bookmarkStart w:id="0" w:name="_GoBack"/>
-      <w:bookmarkEnd w:id="0"/>
-      <w:r>
-        <w:t>mining the use cases where we decided on the actors, afterwards we have written the user stories to elaborate on the details of each actors doing and goals to better guide us when creating the software solution</w:t>
+        <w:t>We first started with determining the use cases where we decided on the actors, afterwards we have written the user stories to elaborate on the details of each actors doing and goals to better guide us when creating the software solution</w:t>
       </w:r>
     </w:p>
     <w:tbl>
@@ -251,19 +246,31 @@
               <w:rPr>
                 <w:highlight w:val="yellow"/>
               </w:rPr>
-              <w:t xml:space="preserve">If book is missing it could be </w:t>
-            </w:r>
-            <w:r>
-              <w:rPr>
-                <w:highlight w:val="yellow"/>
-              </w:rPr>
-              <w:t xml:space="preserve">lent </w:t>
-            </w:r>
-            <w:r>
-              <w:rPr>
-                <w:highlight w:val="yellow"/>
-              </w:rPr>
-              <w:t xml:space="preserve">from other libraries </w:t>
+              <w:t xml:space="preserve">If book is missing it could </w:t>
+            </w:r>
+            <w:r>
+              <w:rPr>
+                <w:highlight w:val="yellow"/>
+              </w:rPr>
+              <w:t xml:space="preserve">be </w:t>
+            </w:r>
+            <w:r>
+              <w:rPr>
+                <w:highlight w:val="yellow"/>
+              </w:rPr>
+              <w:t xml:space="preserve">received </w:t>
+            </w:r>
+            <w:r>
+              <w:rPr>
+                <w:highlight w:val="yellow"/>
+              </w:rPr>
+              <w:t xml:space="preserve">from </w:t>
+            </w:r>
+            <w:r>
+              <w:rPr>
+                <w:highlight w:val="yellow"/>
+              </w:rPr>
+              <w:t xml:space="preserve">other libraries </w:t>
             </w:r>
           </w:p>
         </w:tc>
@@ -467,7 +474,7 @@
                 <w:highlight w:val="yellow"/>
                 <w:lang w:val="en-GB"/>
               </w:rPr>
-              <w:t>users</w:t>
+              <w:t>members</w:t>
             </w:r>
             <w:r>
               <w:rPr>
@@ -552,50 +559,60 @@
                 <w:ilvl w:val="0"/>
                 <w:numId w:val="1"/>
               </w:numPr>
+            </w:pPr>
+          </w:p>
+        </w:tc>
+        <w:tc>
+          <w:tcPr>
+            <w:tcW w:w="2484" w:type="dxa"/>
+          </w:tcPr>
+          <w:p>
+            <w:pPr>
+              <w:cnfStyle w:val="000000100000" w:firstRow="0" w:lastRow="0" w:firstColumn="0" w:lastColumn="0" w:oddVBand="0" w:evenVBand="0" w:oddHBand="1" w:evenHBand="0" w:firstRowFirstColumn="0" w:firstRowLastColumn="0" w:lastRowFirstColumn="0" w:lastRowLastColumn="0"/>
+              <w:rPr>
+                <w:highlight w:val="yellow"/>
+              </w:rPr>
+            </w:pPr>
+            <w:r>
+              <w:rPr>
+                <w:highlight w:val="yellow"/>
+              </w:rPr>
+              <w:t>GTL</w:t>
+            </w:r>
+          </w:p>
+        </w:tc>
+        <w:tc>
+          <w:tcPr>
+            <w:tcW w:w="2484" w:type="dxa"/>
+          </w:tcPr>
+          <w:p>
+            <w:pPr>
+              <w:cnfStyle w:val="000000100000" w:firstRow="0" w:lastRow="0" w:firstColumn="0" w:lastColumn="0" w:oddVBand="0" w:evenVBand="0" w:oddHBand="1" w:evenHBand="0" w:firstRowFirstColumn="0" w:firstRowLastColumn="0" w:lastRowFirstColumn="0" w:lastRowLastColumn="0"/>
               <w:rPr>
                 <w:rFonts w:ascii="Calibri" w:hAnsi="Calibri" w:cs="Calibri"/>
                 <w:color w:val="000000"/>
+                <w:highlight w:val="yellow"/>
                 <w:lang w:val="en-GB"/>
               </w:rPr>
             </w:pPr>
-          </w:p>
-        </w:tc>
-        <w:tc>
-          <w:tcPr>
-            <w:tcW w:w="2484" w:type="dxa"/>
-          </w:tcPr>
-          <w:p>
-            <w:pPr>
-              <w:cnfStyle w:val="000000100000" w:firstRow="0" w:lastRow="0" w:firstColumn="0" w:lastColumn="0" w:oddVBand="0" w:evenVBand="0" w:oddHBand="1" w:evenHBand="0" w:firstRowFirstColumn="0" w:firstRowLastColumn="0" w:lastRowFirstColumn="0" w:lastRowLastColumn="0"/>
+            <w:r>
               <w:rPr>
                 <w:rFonts w:ascii="Calibri" w:hAnsi="Calibri" w:cs="Calibri"/>
                 <w:color w:val="000000"/>
                 <w:highlight w:val="yellow"/>
                 <w:lang w:val="en-GB"/>
               </w:rPr>
-            </w:pPr>
-            <w:r>
-              <w:rPr>
-                <w:highlight w:val="yellow"/>
-              </w:rPr>
-              <w:t>GTL</w:t>
-            </w:r>
-          </w:p>
-        </w:tc>
-        <w:tc>
-          <w:tcPr>
-            <w:tcW w:w="2484" w:type="dxa"/>
-          </w:tcPr>
-          <w:p>
-            <w:pPr>
-              <w:cnfStyle w:val="000000100000" w:firstRow="0" w:lastRow="0" w:firstColumn="0" w:lastColumn="0" w:oddVBand="0" w:evenVBand="0" w:oddHBand="1" w:evenHBand="0" w:firstRowFirstColumn="0" w:firstRowLastColumn="0" w:lastRowFirstColumn="0" w:lastRowLastColumn="0"/>
+              <w:t>Expose member</w:t>
+            </w:r>
+            <w:r>
               <w:rPr>
                 <w:rFonts w:ascii="Calibri" w:hAnsi="Calibri" w:cs="Calibri"/>
                 <w:color w:val="000000"/>
                 <w:highlight w:val="yellow"/>
                 <w:lang w:val="en-GB"/>
               </w:rPr>
-            </w:pPr>
+              <w:t>s</w:t>
+            </w:r>
             <w:r>
               <w:rPr>
                 <w:rFonts w:ascii="Calibri" w:hAnsi="Calibri" w:cs="Calibri"/>
@@ -603,46 +620,7 @@
                 <w:highlight w:val="yellow"/>
                 <w:lang w:val="en-GB"/>
               </w:rPr>
-              <w:t xml:space="preserve">Be able to see </w:t>
-            </w:r>
-            <w:r>
-              <w:rPr>
-                <w:highlight w:val="yellow"/>
-              </w:rPr>
-              <w:t>other tech librar</w:t>
-            </w:r>
-            <w:r>
-              <w:rPr>
-                <w:highlight w:val="yellow"/>
-              </w:rPr>
-              <w:t xml:space="preserve">y </w:t>
-            </w:r>
-            <w:r>
-              <w:rPr>
-                <w:rFonts w:ascii="Calibri" w:hAnsi="Calibri" w:cs="Calibri"/>
-                <w:color w:val="000000"/>
-                <w:highlight w:val="yellow"/>
-                <w:lang w:val="en-GB"/>
-              </w:rPr>
-              <w:t>catalogue</w:t>
-            </w:r>
-            <w:r>
-              <w:rPr>
-                <w:rFonts w:ascii="Calibri" w:hAnsi="Calibri" w:cs="Calibri"/>
-                <w:color w:val="000000"/>
-                <w:highlight w:val="yellow"/>
-                <w:lang w:val="en-GB"/>
-              </w:rPr>
-              <w:t xml:space="preserve"> of books and their status</w:t>
-            </w:r>
-            <w:r>
-              <w:rPr>
-                <w:rFonts w:ascii="Calibri" w:hAnsi="Calibri" w:cs="Calibri"/>
-                <w:color w:val="000000"/>
-                <w:highlight w:val="yellow"/>
-                <w:lang w:val="en-GB"/>
-              </w:rPr>
-              <w:t xml:space="preserve"> </w:t>
+              <w:t xml:space="preserve"> for other libraries to see</w:t>
             </w:r>
           </w:p>
         </w:tc>
@@ -661,19 +639,37 @@
               <w:rPr>
                 <w:highlight w:val="yellow"/>
               </w:rPr>
-              <w:t xml:space="preserve">it would be known if book is </w:t>
-            </w:r>
-            <w:r>
-              <w:rPr>
-                <w:highlight w:val="yellow"/>
-              </w:rPr>
-              <w:t>available</w:t>
-            </w:r>
-            <w:r>
-              <w:rPr>
-                <w:highlight w:val="yellow"/>
-              </w:rPr>
-              <w:t xml:space="preserve"> to be lent</w:t>
+              <w:t xml:space="preserve">Other libraries </w:t>
+            </w:r>
+            <w:r>
+              <w:rPr>
+                <w:highlight w:val="yellow"/>
+              </w:rPr>
+              <w:t xml:space="preserve">could see if </w:t>
+            </w:r>
+            <w:r>
+              <w:rPr>
+                <w:highlight w:val="yellow"/>
+              </w:rPr>
+              <w:t xml:space="preserve">user </w:t>
+            </w:r>
+            <w:r>
+              <w:rPr>
+                <w:highlight w:val="yellow"/>
+              </w:rPr>
+              <w:t>is</w:t>
+            </w:r>
+            <w:r>
+              <w:rPr>
+                <w:highlight w:val="yellow"/>
+              </w:rPr>
+              <w:t xml:space="preserve"> already</w:t>
+            </w:r>
+            <w:r>
+              <w:rPr>
+                <w:highlight w:val="yellow"/>
+              </w:rPr>
+              <w:t xml:space="preserve"> registered</w:t>
             </w:r>
           </w:p>
         </w:tc>
@@ -691,6 +687,11 @@
                 <w:ilvl w:val="0"/>
                 <w:numId w:val="1"/>
               </w:numPr>
+              <w:rPr>
+                <w:rFonts w:ascii="Calibri" w:hAnsi="Calibri" w:cs="Calibri"/>
+                <w:color w:val="000000"/>
+                <w:lang w:val="en-GB"/>
+              </w:rPr>
             </w:pPr>
           </w:p>
         </w:tc>
@@ -702,12 +703,15 @@
             <w:pPr>
               <w:cnfStyle w:val="000000000000" w:firstRow="0" w:lastRow="0" w:firstColumn="0" w:lastColumn="0" w:oddVBand="0" w:evenVBand="0" w:oddHBand="0" w:evenHBand="0" w:firstRowFirstColumn="0" w:firstRowLastColumn="0" w:lastRowFirstColumn="0" w:lastRowLastColumn="0"/>
               <w:rPr>
-                <w:highlight w:val="red"/>
-              </w:rPr>
-            </w:pPr>
-            <w:r>
-              <w:rPr>
-                <w:highlight w:val="red"/>
+                <w:rFonts w:ascii="Calibri" w:hAnsi="Calibri" w:cs="Calibri"/>
+                <w:color w:val="000000"/>
+                <w:highlight w:val="yellow"/>
+                <w:lang w:val="en-GB"/>
+              </w:rPr>
+            </w:pPr>
+            <w:r>
+              <w:rPr>
+                <w:highlight w:val="yellow"/>
               </w:rPr>
               <w:t>GTL</w:t>
             </w:r>
@@ -721,14 +725,59 @@
             <w:pPr>
               <w:cnfStyle w:val="000000000000" w:firstRow="0" w:lastRow="0" w:firstColumn="0" w:lastColumn="0" w:oddVBand="0" w:evenVBand="0" w:oddHBand="0" w:evenHBand="0" w:firstRowFirstColumn="0" w:firstRowLastColumn="0" w:lastRowFirstColumn="0" w:lastRowLastColumn="0"/>
               <w:rPr>
-                <w:highlight w:val="red"/>
-              </w:rPr>
-            </w:pPr>
-            <w:r>
-              <w:rPr>
-                <w:highlight w:val="red"/>
-              </w:rPr>
-              <w:t>expose statistics based on all libraries</w:t>
+                <w:rFonts w:ascii="Calibri" w:hAnsi="Calibri" w:cs="Calibri"/>
+                <w:color w:val="000000"/>
+                <w:highlight w:val="yellow"/>
+                <w:lang w:val="en-GB"/>
+              </w:rPr>
+            </w:pPr>
+            <w:r>
+              <w:rPr>
+                <w:rFonts w:ascii="Calibri" w:hAnsi="Calibri" w:cs="Calibri"/>
+                <w:color w:val="000000"/>
+                <w:highlight w:val="yellow"/>
+                <w:lang w:val="en-GB"/>
+              </w:rPr>
+              <w:t xml:space="preserve">Be able to see </w:t>
+            </w:r>
+            <w:r>
+              <w:rPr>
+                <w:highlight w:val="yellow"/>
+              </w:rPr>
+              <w:t>other tech librar</w:t>
+            </w:r>
+            <w:r>
+              <w:rPr>
+                <w:highlight w:val="yellow"/>
+              </w:rPr>
+              <w:t xml:space="preserve">y </w:t>
+            </w:r>
+            <w:r>
+              <w:rPr>
+                <w:rFonts w:ascii="Calibri" w:hAnsi="Calibri" w:cs="Calibri"/>
+                <w:color w:val="000000"/>
+                <w:highlight w:val="yellow"/>
+                <w:lang w:val="en-GB"/>
+              </w:rPr>
+              <w:t>catalogue</w:t>
+            </w:r>
+            <w:r>
+              <w:rPr>
+                <w:rFonts w:ascii="Calibri" w:hAnsi="Calibri" w:cs="Calibri"/>
+                <w:color w:val="000000"/>
+                <w:highlight w:val="yellow"/>
+                <w:lang w:val="en-GB"/>
+              </w:rPr>
+              <w:t xml:space="preserve"> of books and their status</w:t>
+            </w:r>
+            <w:r>
+              <w:rPr>
+                <w:rFonts w:ascii="Calibri" w:hAnsi="Calibri" w:cs="Calibri"/>
+                <w:color w:val="000000"/>
+                <w:highlight w:val="yellow"/>
+                <w:lang w:val="en-GB"/>
+              </w:rPr>
+              <w:t xml:space="preserve"> </w:t>
             </w:r>
           </w:p>
         </w:tc>
@@ -740,20 +789,26 @@
             <w:pPr>
               <w:cnfStyle w:val="000000000000" w:firstRow="0" w:lastRow="0" w:firstColumn="0" w:lastColumn="0" w:oddVBand="0" w:evenVBand="0" w:oddHBand="0" w:evenHBand="0" w:firstRowFirstColumn="0" w:firstRowLastColumn="0" w:lastRowFirstColumn="0" w:lastRowLastColumn="0"/>
               <w:rPr>
-                <w:highlight w:val="red"/>
-              </w:rPr>
-            </w:pPr>
-            <w:r>
-              <w:rPr>
-                <w:highlight w:val="red"/>
-              </w:rPr>
-              <w:t xml:space="preserve">It is possible to see information </w:t>
-            </w:r>
-            <w:r>
-              <w:rPr>
-                <w:highlight w:val="red"/>
-              </w:rPr>
-              <w:t>of interest</w:t>
+                <w:highlight w:val="yellow"/>
+              </w:rPr>
+            </w:pPr>
+            <w:r>
+              <w:rPr>
+                <w:highlight w:val="yellow"/>
+              </w:rPr>
+              <w:t>GTL</w:t>
+            </w:r>
+            <w:r>
+              <w:rPr>
+                <w:highlight w:val="yellow"/>
+              </w:rPr>
+              <w:t xml:space="preserve"> would be known if book is </w:t>
+            </w:r>
+            <w:r>
+              <w:rPr>
+                <w:highlight w:val="yellow"/>
+              </w:rPr>
+              <w:t>available</w:t>
             </w:r>
           </w:p>
         </w:tc>
@@ -774,6 +829,221 @@
                 <w:ilvl w:val="0"/>
                 <w:numId w:val="1"/>
               </w:numPr>
+              <w:rPr>
+                <w:rFonts w:ascii="Calibri" w:hAnsi="Calibri" w:cs="Calibri"/>
+                <w:color w:val="000000"/>
+                <w:lang w:val="en-GB"/>
+              </w:rPr>
+            </w:pPr>
+            <w:commentRangeStart w:id="0"/>
+          </w:p>
+        </w:tc>
+        <w:tc>
+          <w:tcPr>
+            <w:tcW w:w="2484" w:type="dxa"/>
+          </w:tcPr>
+          <w:p>
+            <w:pPr>
+              <w:cnfStyle w:val="000000100000" w:firstRow="0" w:lastRow="0" w:firstColumn="0" w:lastColumn="0" w:oddVBand="0" w:evenVBand="0" w:oddHBand="1" w:evenHBand="0" w:firstRowFirstColumn="0" w:firstRowLastColumn="0" w:lastRowFirstColumn="0" w:lastRowLastColumn="0"/>
+              <w:rPr>
+                <w:highlight w:val="yellow"/>
+              </w:rPr>
+            </w:pPr>
+            <w:r>
+              <w:rPr>
+                <w:highlight w:val="yellow"/>
+              </w:rPr>
+              <w:t>GTL</w:t>
+            </w:r>
+          </w:p>
+        </w:tc>
+        <w:tc>
+          <w:tcPr>
+            <w:tcW w:w="2484" w:type="dxa"/>
+          </w:tcPr>
+          <w:p>
+            <w:pPr>
+              <w:cnfStyle w:val="000000100000" w:firstRow="0" w:lastRow="0" w:firstColumn="0" w:lastColumn="0" w:oddVBand="0" w:evenVBand="0" w:oddHBand="1" w:evenHBand="0" w:firstRowFirstColumn="0" w:firstRowLastColumn="0" w:lastRowFirstColumn="0" w:lastRowLastColumn="0"/>
+              <w:rPr>
+                <w:rFonts w:ascii="Calibri" w:hAnsi="Calibri" w:cs="Calibri"/>
+                <w:color w:val="000000"/>
+                <w:highlight w:val="yellow"/>
+                <w:lang w:val="en-GB"/>
+              </w:rPr>
+            </w:pPr>
+            <w:r>
+              <w:rPr>
+                <w:rFonts w:ascii="Calibri" w:hAnsi="Calibri" w:cs="Calibri"/>
+                <w:color w:val="000000"/>
+                <w:highlight w:val="yellow"/>
+                <w:lang w:val="en-GB"/>
+              </w:rPr>
+              <w:t xml:space="preserve">Expose </w:t>
+            </w:r>
+            <w:r>
+              <w:rPr>
+                <w:rFonts w:ascii="Calibri" w:hAnsi="Calibri" w:cs="Calibri"/>
+                <w:color w:val="000000"/>
+                <w:highlight w:val="yellow"/>
+                <w:lang w:val="en-GB"/>
+              </w:rPr>
+              <w:t>catalogue</w:t>
+            </w:r>
+            <w:r>
+              <w:rPr>
+                <w:rFonts w:ascii="Calibri" w:hAnsi="Calibri" w:cs="Calibri"/>
+                <w:color w:val="000000"/>
+                <w:highlight w:val="yellow"/>
+                <w:lang w:val="en-GB"/>
+              </w:rPr>
+              <w:t xml:space="preserve"> of books and their status</w:t>
+            </w:r>
+            <w:r>
+              <w:rPr>
+                <w:rFonts w:ascii="Calibri" w:hAnsi="Calibri" w:cs="Calibri"/>
+                <w:color w:val="000000"/>
+                <w:highlight w:val="yellow"/>
+                <w:lang w:val="en-GB"/>
+              </w:rPr>
+              <w:t xml:space="preserve"> to other libraries</w:t>
+            </w:r>
+          </w:p>
+        </w:tc>
+        <w:tc>
+          <w:tcPr>
+            <w:tcW w:w="2478" w:type="dxa"/>
+          </w:tcPr>
+          <w:p>
+            <w:pPr>
+              <w:cnfStyle w:val="000000100000" w:firstRow="0" w:lastRow="0" w:firstColumn="0" w:lastColumn="0" w:oddVBand="0" w:evenVBand="0" w:oddHBand="1" w:evenHBand="0" w:firstRowFirstColumn="0" w:firstRowLastColumn="0" w:lastRowFirstColumn="0" w:lastRowLastColumn="0"/>
+              <w:rPr>
+                <w:highlight w:val="yellow"/>
+              </w:rPr>
+            </w:pPr>
+            <w:r>
+              <w:rPr>
+                <w:highlight w:val="yellow"/>
+              </w:rPr>
+              <w:t xml:space="preserve">Other </w:t>
+            </w:r>
+            <w:r>
+              <w:rPr>
+                <w:highlight w:val="yellow"/>
+              </w:rPr>
+              <w:t xml:space="preserve">libraries </w:t>
+            </w:r>
+            <w:r>
+              <w:rPr>
+                <w:highlight w:val="yellow"/>
+              </w:rPr>
+              <w:t>would know if book is available</w:t>
+            </w:r>
+            <w:commentRangeEnd w:id="0"/>
+            <w:r>
+              <w:rPr>
+                <w:rStyle w:val="Komentraatsauce"/>
+              </w:rPr>
+              <w:commentReference w:id="0"/>
+            </w:r>
+          </w:p>
+        </w:tc>
+      </w:tr>
+      <w:tr>
+        <w:tc>
+          <w:tcPr>
+            <w:cnfStyle w:val="001000000000" w:firstRow="0" w:lastRow="0" w:firstColumn="1" w:lastColumn="0" w:oddVBand="0" w:evenVBand="0" w:oddHBand="0" w:evenHBand="0" w:firstRowFirstColumn="0" w:firstRowLastColumn="0" w:lastRowFirstColumn="0" w:lastRowLastColumn="0"/>
+            <w:tcW w:w="2030" w:type="dxa"/>
+          </w:tcPr>
+          <w:p>
+            <w:pPr>
+              <w:pStyle w:val="Sarakstarindkopa"/>
+              <w:numPr>
+                <w:ilvl w:val="0"/>
+                <w:numId w:val="1"/>
+              </w:numPr>
+            </w:pPr>
+          </w:p>
+        </w:tc>
+        <w:tc>
+          <w:tcPr>
+            <w:tcW w:w="2484" w:type="dxa"/>
+          </w:tcPr>
+          <w:p>
+            <w:pPr>
+              <w:cnfStyle w:val="000000000000" w:firstRow="0" w:lastRow="0" w:firstColumn="0" w:lastColumn="0" w:oddVBand="0" w:evenVBand="0" w:oddHBand="0" w:evenHBand="0" w:firstRowFirstColumn="0" w:firstRowLastColumn="0" w:lastRowFirstColumn="0" w:lastRowLastColumn="0"/>
+              <w:rPr>
+                <w:highlight w:val="red"/>
+              </w:rPr>
+            </w:pPr>
+            <w:r>
+              <w:rPr>
+                <w:highlight w:val="red"/>
+              </w:rPr>
+              <w:t>GTL</w:t>
+            </w:r>
+          </w:p>
+        </w:tc>
+        <w:tc>
+          <w:tcPr>
+            <w:tcW w:w="2484" w:type="dxa"/>
+          </w:tcPr>
+          <w:p>
+            <w:pPr>
+              <w:cnfStyle w:val="000000000000" w:firstRow="0" w:lastRow="0" w:firstColumn="0" w:lastColumn="0" w:oddVBand="0" w:evenVBand="0" w:oddHBand="0" w:evenHBand="0" w:firstRowFirstColumn="0" w:firstRowLastColumn="0" w:lastRowFirstColumn="0" w:lastRowLastColumn="0"/>
+              <w:rPr>
+                <w:highlight w:val="red"/>
+              </w:rPr>
+            </w:pPr>
+            <w:r>
+              <w:rPr>
+                <w:highlight w:val="red"/>
+              </w:rPr>
+              <w:t>expose statistics based on all libraries</w:t>
+            </w:r>
+          </w:p>
+        </w:tc>
+        <w:tc>
+          <w:tcPr>
+            <w:tcW w:w="2478" w:type="dxa"/>
+          </w:tcPr>
+          <w:p>
+            <w:pPr>
+              <w:cnfStyle w:val="000000000000" w:firstRow="0" w:lastRow="0" w:firstColumn="0" w:lastColumn="0" w:oddVBand="0" w:evenVBand="0" w:oddHBand="0" w:evenHBand="0" w:firstRowFirstColumn="0" w:firstRowLastColumn="0" w:lastRowFirstColumn="0" w:lastRowLastColumn="0"/>
+              <w:rPr>
+                <w:highlight w:val="red"/>
+              </w:rPr>
+            </w:pPr>
+            <w:r>
+              <w:rPr>
+                <w:highlight w:val="red"/>
+              </w:rPr>
+              <w:t xml:space="preserve">It is possible to see information </w:t>
+            </w:r>
+            <w:r>
+              <w:rPr>
+                <w:highlight w:val="red"/>
+              </w:rPr>
+              <w:t>of interest</w:t>
+            </w:r>
+          </w:p>
+        </w:tc>
+      </w:tr>
+      <w:tr>
+        <w:trPr>
+          <w:cnfStyle w:val="000000100000" w:firstRow="0" w:lastRow="0" w:firstColumn="0" w:lastColumn="0" w:oddVBand="0" w:evenVBand="0" w:oddHBand="1" w:evenHBand="0" w:firstRowFirstColumn="0" w:firstRowLastColumn="0" w:lastRowFirstColumn="0" w:lastRowLastColumn="0"/>
+        </w:trPr>
+        <w:tc>
+          <w:tcPr>
+            <w:cnfStyle w:val="001000000000" w:firstRow="0" w:lastRow="0" w:firstColumn="1" w:lastColumn="0" w:oddVBand="0" w:evenVBand="0" w:oddHBand="0" w:evenHBand="0" w:firstRowFirstColumn="0" w:firstRowLastColumn="0" w:lastRowFirstColumn="0" w:lastRowLastColumn="0"/>
+            <w:tcW w:w="2030" w:type="dxa"/>
+          </w:tcPr>
+          <w:p>
+            <w:pPr>
+              <w:pStyle w:val="Sarakstarindkopa"/>
+              <w:numPr>
+                <w:ilvl w:val="0"/>
+                <w:numId w:val="1"/>
+              </w:numPr>
             </w:pPr>
           </w:p>
         </w:tc>
@@ -833,6 +1103,175 @@
                 <w:highlight w:val="red"/>
               </w:rPr>
               <w:t>Librarian can make informed decisions when buying new books or lending them</w:t>
+            </w:r>
+          </w:p>
+        </w:tc>
+      </w:tr>
+      <w:tr>
+        <w:tc>
+          <w:tcPr>
+            <w:cnfStyle w:val="001000000000" w:firstRow="0" w:lastRow="0" w:firstColumn="1" w:lastColumn="0" w:oddVBand="0" w:evenVBand="0" w:oddHBand="0" w:evenHBand="0" w:firstRowFirstColumn="0" w:firstRowLastColumn="0" w:lastRowFirstColumn="0" w:lastRowLastColumn="0"/>
+            <w:tcW w:w="2030" w:type="dxa"/>
+          </w:tcPr>
+          <w:p>
+            <w:pPr>
+              <w:pStyle w:val="Sarakstarindkopa"/>
+              <w:numPr>
+                <w:ilvl w:val="0"/>
+                <w:numId w:val="1"/>
+              </w:numPr>
+            </w:pPr>
+          </w:p>
+        </w:tc>
+        <w:tc>
+          <w:tcPr>
+            <w:tcW w:w="2484" w:type="dxa"/>
+          </w:tcPr>
+          <w:p>
+            <w:pPr>
+              <w:cnfStyle w:val="000000000000" w:firstRow="0" w:lastRow="0" w:firstColumn="0" w:lastColumn="0" w:oddVBand="0" w:evenVBand="0" w:oddHBand="0" w:evenHBand="0" w:firstRowFirstColumn="0" w:firstRowLastColumn="0" w:lastRowFirstColumn="0" w:lastRowLastColumn="0"/>
+              <w:rPr>
+                <w:highlight w:val="red"/>
+              </w:rPr>
+            </w:pPr>
+            <w:r>
+              <w:rPr>
+                <w:highlight w:val="red"/>
+              </w:rPr>
+              <w:t>librarian</w:t>
+            </w:r>
+          </w:p>
+        </w:tc>
+        <w:tc>
+          <w:tcPr>
+            <w:tcW w:w="2484" w:type="dxa"/>
+          </w:tcPr>
+          <w:p>
+            <w:pPr>
+              <w:cnfStyle w:val="000000000000" w:firstRow="0" w:lastRow="0" w:firstColumn="0" w:lastColumn="0" w:oddVBand="0" w:evenVBand="0" w:oddHBand="0" w:evenHBand="0" w:firstRowFirstColumn="0" w:firstRowLastColumn="0" w:lastRowFirstColumn="0" w:lastRowLastColumn="0"/>
+              <w:rPr>
+                <w:highlight w:val="red"/>
+              </w:rPr>
+            </w:pPr>
+            <w:r>
+              <w:rPr>
+                <w:highlight w:val="red"/>
+              </w:rPr>
+              <w:t>Add book to catalogue</w:t>
+            </w:r>
+          </w:p>
+        </w:tc>
+        <w:tc>
+          <w:tcPr>
+            <w:tcW w:w="2478" w:type="dxa"/>
+          </w:tcPr>
+          <w:p>
+            <w:pPr>
+              <w:cnfStyle w:val="000000000000" w:firstRow="0" w:lastRow="0" w:firstColumn="0" w:lastColumn="0" w:oddVBand="0" w:evenVBand="0" w:oddHBand="0" w:evenHBand="0" w:firstRowFirstColumn="0" w:firstRowLastColumn="0" w:lastRowFirstColumn="0" w:lastRowLastColumn="0"/>
+              <w:rPr>
+                <w:highlight w:val="red"/>
+              </w:rPr>
+            </w:pPr>
+            <w:r>
+              <w:rPr>
+                <w:highlight w:val="red"/>
+              </w:rPr>
+              <w:t>Book is possible to be lent</w:t>
+            </w:r>
+          </w:p>
+        </w:tc>
+      </w:tr>
+      <w:tr>
+        <w:trPr>
+          <w:cnfStyle w:val="000000100000" w:firstRow="0" w:lastRow="0" w:firstColumn="0" w:lastColumn="0" w:oddVBand="0" w:evenVBand="0" w:oddHBand="1" w:evenHBand="0" w:firstRowFirstColumn="0" w:firstRowLastColumn="0" w:lastRowFirstColumn="0" w:lastRowLastColumn="0"/>
+        </w:trPr>
+        <w:tc>
+          <w:tcPr>
+            <w:cnfStyle w:val="001000000000" w:firstRow="0" w:lastRow="0" w:firstColumn="1" w:lastColumn="0" w:oddVBand="0" w:evenVBand="0" w:oddHBand="0" w:evenHBand="0" w:firstRowFirstColumn="0" w:firstRowLastColumn="0" w:lastRowFirstColumn="0" w:lastRowLastColumn="0"/>
+            <w:tcW w:w="2030" w:type="dxa"/>
+          </w:tcPr>
+          <w:p>
+            <w:pPr>
+              <w:pStyle w:val="Sarakstarindkopa"/>
+              <w:numPr>
+                <w:ilvl w:val="0"/>
+                <w:numId w:val="1"/>
+              </w:numPr>
+            </w:pPr>
+          </w:p>
+        </w:tc>
+        <w:tc>
+          <w:tcPr>
+            <w:tcW w:w="2484" w:type="dxa"/>
+          </w:tcPr>
+          <w:p>
+            <w:pPr>
+              <w:cnfStyle w:val="000000100000" w:firstRow="0" w:lastRow="0" w:firstColumn="0" w:lastColumn="0" w:oddVBand="0" w:evenVBand="0" w:oddHBand="1" w:evenHBand="0" w:firstRowFirstColumn="0" w:firstRowLastColumn="0" w:lastRowFirstColumn="0" w:lastRowLastColumn="0"/>
+              <w:rPr>
+                <w:highlight w:val="red"/>
+              </w:rPr>
+            </w:pPr>
+            <w:r>
+              <w:rPr>
+                <w:highlight w:val="red"/>
+              </w:rPr>
+              <w:t>librarian</w:t>
+            </w:r>
+          </w:p>
+        </w:tc>
+        <w:tc>
+          <w:tcPr>
+            <w:tcW w:w="2484" w:type="dxa"/>
+          </w:tcPr>
+          <w:p>
+            <w:pPr>
+              <w:cnfStyle w:val="000000100000" w:firstRow="0" w:lastRow="0" w:firstColumn="0" w:lastColumn="0" w:oddVBand="0" w:evenVBand="0" w:oddHBand="1" w:evenHBand="0" w:firstRowFirstColumn="0" w:firstRowLastColumn="0" w:lastRowFirstColumn="0" w:lastRowLastColumn="0"/>
+              <w:rPr>
+                <w:highlight w:val="red"/>
+              </w:rPr>
+            </w:pPr>
+            <w:r>
+              <w:rPr>
+                <w:highlight w:val="red"/>
+              </w:rPr>
+              <w:t>Remove</w:t>
+            </w:r>
+            <w:r>
+              <w:rPr>
+                <w:highlight w:val="red"/>
+              </w:rPr>
+              <w:t xml:space="preserve"> book </w:t>
+            </w:r>
+            <w:r>
+              <w:rPr>
+                <w:highlight w:val="red"/>
+              </w:rPr>
+              <w:t>from</w:t>
+            </w:r>
+            <w:r>
+              <w:rPr>
+                <w:highlight w:val="red"/>
+              </w:rPr>
+              <w:t xml:space="preserve"> catalogue</w:t>
+            </w:r>
+          </w:p>
+        </w:tc>
+        <w:tc>
+          <w:tcPr>
+            <w:tcW w:w="2478" w:type="dxa"/>
+          </w:tcPr>
+          <w:p>
+            <w:pPr>
+              <w:cnfStyle w:val="000000100000" w:firstRow="0" w:lastRow="0" w:firstColumn="0" w:lastColumn="0" w:oddVBand="0" w:evenVBand="0" w:oddHBand="1" w:evenHBand="0" w:firstRowFirstColumn="0" w:firstRowLastColumn="0" w:lastRowFirstColumn="0" w:lastRowLastColumn="0"/>
+              <w:rPr>
+                <w:highlight w:val="red"/>
+              </w:rPr>
+            </w:pPr>
+            <w:r>
+              <w:rPr>
+                <w:highlight w:val="red"/>
+              </w:rPr>
+              <w:t>Book is no longer possible to be lent</w:t>
             </w:r>
           </w:p>
         </w:tc>
@@ -1985,7 +2424,6 @@
       <w:r>
         <w:t xml:space="preserve"> </w:t>
       </w:r>
-      <w:proofErr w:type="gramStart"/>
       <w:r>
         <w:t>interval</w:t>
       </w:r>
@@ -1993,21 +2431,15 @@
         <w:t>.</w:t>
       </w:r>
       <w:r>
-        <w:rPr>
-          <w:rFonts w:ascii="Calibri" w:hAnsi="Calibri" w:cs="Calibri"/>
-          <w:color w:val="000000"/>
-          <w:lang w:val="en-GB"/>
-        </w:rPr>
-        <w:t>Professor</w:t>
-      </w:r>
-      <w:proofErr w:type="gramEnd"/>
-      <w:r>
-        <w:rPr>
-          <w:rFonts w:ascii="Calibri" w:hAnsi="Calibri" w:cs="Calibri"/>
-          <w:color w:val="000000"/>
-          <w:lang w:val="en-GB"/>
-        </w:rPr>
-        <w:t xml:space="preserve"> have two-week of grace before a notice is sent</w:t>
+        <w:t xml:space="preserve"> </w:t>
+      </w:r>
+      <w:r>
+        <w:rPr>
+          <w:rFonts w:ascii="Calibri" w:hAnsi="Calibri" w:cs="Calibri"/>
+          <w:color w:val="000000"/>
+          <w:lang w:val="en-GB"/>
+        </w:rPr>
+        <w:t>Professor have two-week of grace before a notice is sent</w:t>
       </w:r>
       <w:r>
         <w:rPr>
@@ -2027,6 +2459,8 @@
       <w:r>
         <w:t>100,000 titles</w:t>
       </w:r>
+      <w:bookmarkStart w:id="1" w:name="_GoBack"/>
+      <w:bookmarkEnd w:id="1"/>
     </w:p>
     <w:p>
       <w:r>
@@ -2054,6 +2488,7 @@
     </w:p>
     <w:p>
       <w:r>
+        <w:lastRenderedPageBreak/>
         <w:t>Library</w:t>
       </w:r>
       <w:r>
@@ -2226,7 +2661,6 @@
           <w:color w:val="000000"/>
           <w:lang w:val="en-GB"/>
         </w:rPr>
-        <w:lastRenderedPageBreak/>
         <w:t>The library does not</w:t>
       </w:r>
       <w:r>
@@ -2332,6 +2766,39 @@
     </w:sectPr>
   </w:body>
 </w:document>
+</file>
+
+<file path=word/comments.xml><?xml version="1.0" encoding="utf-8"?>
+<w:comments xmlns:wpc="http://schemas.microsoft.com/office/word/2010/wordprocessingCanvas" xmlns:cx="http://schemas.microsoft.com/office/drawing/2014/chartex" xmlns:cx1="http://schemas.microsoft.com/office/drawing/2015/9/8/chartex" xmlns:cx2="http://schemas.microsoft.com/office/drawing/2015/10/21/chartex" xmlns:cx3="http://schemas.microsoft.com/office/drawing/2016/5/9/chartex" xmlns:cx4="http://schemas.microsoft.com/office/drawing/2016/5/10/chartex" xmlns:cx5="http://schemas.microsoft.com/office/drawing/2016/5/11/chartex" xmlns:cx6="http://schemas.microsoft.com/office/drawing/2016/5/12/chartex" xmlns:cx7="http://schemas.microsoft.com/office/drawing/2016/5/13/chartex" xmlns:cx8="http://schemas.microsoft.com/office/drawing/2016/5/14/chartex" xmlns:mc="http://schemas.openxmlformats.org/markup-compatibility/2006" xmlns:aink="http://schemas.microsoft.com/office/drawing/2016/ink" xmlns:am3d="http://schemas.microsoft.com/office/drawing/2017/model3d" xmlns:o="urn:schemas-microsoft-com:office:office" xmlns:r="http://schemas.openxmlformats.org/officeDocument/2006/relationships" xmlns:m="http://schemas.openxmlformats.org/officeDocument/2006/math" xmlns:v="urn:schemas-microsoft-com:vml" xmlns:wp14="http://schemas.microsoft.com/office/word/2010/wordprocessingDrawing" xmlns:wp="http://schemas.openxmlformats.org/drawingml/2006/wordprocessingDrawing" xmlns:w10="urn:schemas-microsoft-com:office:word" xmlns:w="http://schemas.openxmlformats.org/wordprocessingml/2006/main" xmlns:w14="http://schemas.microsoft.com/office/word/2010/wordml" xmlns:w15="http://schemas.microsoft.com/office/word/2012/wordml" xmlns:w16cid="http://schemas.microsoft.com/office/word/2016/wordml/cid" xmlns:w16se="http://schemas.microsoft.com/office/word/2015/wordml/symex" xmlns:wpg="http://schemas.microsoft.com/office/word/2010/wordprocessingGroup" xmlns:wpi="http://schemas.microsoft.com/office/word/2010/wordprocessingInk" xmlns:wne="http://schemas.microsoft.com/office/word/2006/wordml" xmlns:wps="http://schemas.microsoft.com/office/word/2010/wordprocessingShape" mc:Ignorable="w14 w15 w16se w16cid wp14">
+  <w:comment w:id="0" w:author="Ralfs Zangis" w:date="2019-04-26T11:59:00Z" w:initials="RZ">
+    <w:p>
+      <w:pPr>
+        <w:pStyle w:val="Komentrateksts"/>
+      </w:pPr>
+      <w:r>
+        <w:rPr>
+          <w:rStyle w:val="Komentraatsauce"/>
+        </w:rPr>
+        <w:annotationRef/>
+      </w:r>
+      <w:r>
+        <w:t>review</w:t>
+      </w:r>
+    </w:p>
+  </w:comment>
+</w:comments>
+</file>
+
+<file path=word/commentsExtended.xml><?xml version="1.0" encoding="utf-8"?>
+<w15:commentsEx xmlns:wpc="http://schemas.microsoft.com/office/word/2010/wordprocessingCanvas" xmlns:cx="http://schemas.microsoft.com/office/drawing/2014/chartex" xmlns:cx1="http://schemas.microsoft.com/office/drawing/2015/9/8/chartex" xmlns:cx2="http://schemas.microsoft.com/office/drawing/2015/10/21/chartex" xmlns:cx3="http://schemas.microsoft.com/office/drawing/2016/5/9/chartex" xmlns:cx4="http://schemas.microsoft.com/office/drawing/2016/5/10/chartex" xmlns:cx5="http://schemas.microsoft.com/office/drawing/2016/5/11/chartex" xmlns:cx6="http://schemas.microsoft.com/office/drawing/2016/5/12/chartex" xmlns:cx7="http://schemas.microsoft.com/office/drawing/2016/5/13/chartex" xmlns:cx8="http://schemas.microsoft.com/office/drawing/2016/5/14/chartex" xmlns:mc="http://schemas.openxmlformats.org/markup-compatibility/2006" xmlns:aink="http://schemas.microsoft.com/office/drawing/2016/ink" xmlns:am3d="http://schemas.microsoft.com/office/drawing/2017/model3d" xmlns:o="urn:schemas-microsoft-com:office:office" xmlns:r="http://schemas.openxmlformats.org/officeDocument/2006/relationships" xmlns:m="http://schemas.openxmlformats.org/officeDocument/2006/math" xmlns:v="urn:schemas-microsoft-com:vml" xmlns:wp14="http://schemas.microsoft.com/office/word/2010/wordprocessingDrawing" xmlns:wp="http://schemas.openxmlformats.org/drawingml/2006/wordprocessingDrawing" xmlns:w10="urn:schemas-microsoft-com:office:word" xmlns:w="http://schemas.openxmlformats.org/wordprocessingml/2006/main" xmlns:w14="http://schemas.microsoft.com/office/word/2010/wordml" xmlns:w15="http://schemas.microsoft.com/office/word/2012/wordml" xmlns:w16cid="http://schemas.microsoft.com/office/word/2016/wordml/cid" xmlns:w16se="http://schemas.microsoft.com/office/word/2015/wordml/symex" xmlns:wpg="http://schemas.microsoft.com/office/word/2010/wordprocessingGroup" xmlns:wpi="http://schemas.microsoft.com/office/word/2010/wordprocessingInk" xmlns:wne="http://schemas.microsoft.com/office/word/2006/wordml" xmlns:wps="http://schemas.microsoft.com/office/word/2010/wordprocessingShape" mc:Ignorable="w14 w15 w16se w16cid wp14">
+  <w15:commentEx w15:paraId="620BBD02" w15:done="0"/>
+</w15:commentsEx>
+</file>
+
+<file path=word/commentsIds.xml><?xml version="1.0" encoding="utf-8"?>
+<w16cid:commentsIds xmlns:wpc="http://schemas.microsoft.com/office/word/2010/wordprocessingCanvas" xmlns:cx="http://schemas.microsoft.com/office/drawing/2014/chartex" xmlns:cx1="http://schemas.microsoft.com/office/drawing/2015/9/8/chartex" xmlns:cx2="http://schemas.microsoft.com/office/drawing/2015/10/21/chartex" xmlns:cx3="http://schemas.microsoft.com/office/drawing/2016/5/9/chartex" xmlns:cx4="http://schemas.microsoft.com/office/drawing/2016/5/10/chartex" xmlns:cx5="http://schemas.microsoft.com/office/drawing/2016/5/11/chartex" xmlns:cx6="http://schemas.microsoft.com/office/drawing/2016/5/12/chartex" xmlns:cx7="http://schemas.microsoft.com/office/drawing/2016/5/13/chartex" xmlns:cx8="http://schemas.microsoft.com/office/drawing/2016/5/14/chartex" xmlns:mc="http://schemas.openxmlformats.org/markup-compatibility/2006" xmlns:aink="http://schemas.microsoft.com/office/drawing/2016/ink" xmlns:am3d="http://schemas.microsoft.com/office/drawing/2017/model3d" xmlns:o="urn:schemas-microsoft-com:office:office" xmlns:r="http://schemas.openxmlformats.org/officeDocument/2006/relationships" xmlns:m="http://schemas.openxmlformats.org/officeDocument/2006/math" xmlns:v="urn:schemas-microsoft-com:vml" xmlns:wp14="http://schemas.microsoft.com/office/word/2010/wordprocessingDrawing" xmlns:wp="http://schemas.openxmlformats.org/drawingml/2006/wordprocessingDrawing" xmlns:w10="urn:schemas-microsoft-com:office:word" xmlns:w="http://schemas.openxmlformats.org/wordprocessingml/2006/main" xmlns:w14="http://schemas.microsoft.com/office/word/2010/wordml" xmlns:w15="http://schemas.microsoft.com/office/word/2012/wordml" xmlns:w16cid="http://schemas.microsoft.com/office/word/2016/wordml/cid" xmlns:w16se="http://schemas.microsoft.com/office/word/2015/wordml/symex" xmlns:wpg="http://schemas.microsoft.com/office/word/2010/wordprocessingGroup" xmlns:wpi="http://schemas.microsoft.com/office/word/2010/wordprocessingInk" xmlns:wne="http://schemas.microsoft.com/office/word/2006/wordml" xmlns:wps="http://schemas.microsoft.com/office/word/2010/wordprocessingShape" mc:Ignorable="w14 w15 w16se w16cid wp14">
+  <w16cid:commentId w16cid:paraId="620BBD02" w16cid:durableId="206D7119"/>
+</w16cid:commentsIds>
 </file>
 
 <file path=word/numbering.xml><?xml version="1.0" encoding="utf-8"?>
@@ -2426,6 +2893,14 @@
     <w:abstractNumId w:val="0"/>
   </w:num>
 </w:numbering>
+</file>
+
+<file path=word/people.xml><?xml version="1.0" encoding="utf-8"?>
+<w15:people xmlns:wpc="http://schemas.microsoft.com/office/word/2010/wordprocessingCanvas" xmlns:cx="http://schemas.microsoft.com/office/drawing/2014/chartex" xmlns:cx1="http://schemas.microsoft.com/office/drawing/2015/9/8/chartex" xmlns:cx2="http://schemas.microsoft.com/office/drawing/2015/10/21/chartex" xmlns:cx3="http://schemas.microsoft.com/office/drawing/2016/5/9/chartex" xmlns:cx4="http://schemas.microsoft.com/office/drawing/2016/5/10/chartex" xmlns:cx5="http://schemas.microsoft.com/office/drawing/2016/5/11/chartex" xmlns:cx6="http://schemas.microsoft.com/office/drawing/2016/5/12/chartex" xmlns:cx7="http://schemas.microsoft.com/office/drawing/2016/5/13/chartex" xmlns:cx8="http://schemas.microsoft.com/office/drawing/2016/5/14/chartex" xmlns:mc="http://schemas.openxmlformats.org/markup-compatibility/2006" xmlns:aink="http://schemas.microsoft.com/office/drawing/2016/ink" xmlns:am3d="http://schemas.microsoft.com/office/drawing/2017/model3d" xmlns:o="urn:schemas-microsoft-com:office:office" xmlns:r="http://schemas.openxmlformats.org/officeDocument/2006/relationships" xmlns:m="http://schemas.openxmlformats.org/officeDocument/2006/math" xmlns:v="urn:schemas-microsoft-com:vml" xmlns:wp14="http://schemas.microsoft.com/office/word/2010/wordprocessingDrawing" xmlns:wp="http://schemas.openxmlformats.org/drawingml/2006/wordprocessingDrawing" xmlns:w10="urn:schemas-microsoft-com:office:word" xmlns:w="http://schemas.openxmlformats.org/wordprocessingml/2006/main" xmlns:w14="http://schemas.microsoft.com/office/word/2010/wordml" xmlns:w15="http://schemas.microsoft.com/office/word/2012/wordml" xmlns:w16cid="http://schemas.microsoft.com/office/word/2016/wordml/cid" xmlns:w16se="http://schemas.microsoft.com/office/word/2015/wordml/symex" xmlns:wpg="http://schemas.microsoft.com/office/word/2010/wordprocessingGroup" xmlns:wpi="http://schemas.microsoft.com/office/word/2010/wordprocessingInk" xmlns:wne="http://schemas.microsoft.com/office/word/2006/wordml" xmlns:wps="http://schemas.microsoft.com/office/word/2010/wordprocessingShape" mc:Ignorable="w14 w15 w16se w16cid wp14">
+  <w15:person w15:author="Ralfs Zangis">
+    <w15:presenceInfo w15:providerId="None" w15:userId="Ralfs Zangis"/>
+  </w15:person>
+</w15:people>
 </file>
 
 <file path=word/styles.xml><?xml version="1.0" encoding="utf-8"?>

</xml_diff>